<commit_message>
AUTO FROM WORK 14.09.2022 15:19:15,76
</commit_message>
<xml_diff>
--- a/ZAMER/Win32/Release/REPORT/201.docx
+++ b/ZAMER/Win32/Release/REPORT/201.docx
@@ -3184,7 +3184,6 @@
           <w:rFonts w:ascii="Times New Roman" w:hAnsi="Times New Roman"/>
           <w:sz w:val="20"/>
         </w:rPr>
-        <w:lastRenderedPageBreak/>
         <w:t>*-однофазный двигатель</w:t>
       </w:r>
       <w:r>
@@ -6510,8 +6509,17 @@
               <w:rPr>
                 <w:b/>
                 <w:sz w:val="28"/>
-              </w:rPr>
-            </w:pPr>
+                <w:lang w:val="en-US"/>
+              </w:rPr>
+            </w:pPr>
+            <w:r>
+              <w:rPr>
+                <w:b/>
+                <w:sz w:val="28"/>
+                <w:lang w:val="en-US"/>
+              </w:rPr>
+              <w:t>1</w:t>
+            </w:r>
           </w:p>
         </w:tc>
         <w:tc>
@@ -6529,8 +6537,17 @@
               <w:rPr>
                 <w:b/>
                 <w:sz w:val="28"/>
-              </w:rPr>
-            </w:pPr>
+                <w:lang w:val="en-US"/>
+              </w:rPr>
+            </w:pPr>
+            <w:r>
+              <w:rPr>
+                <w:b/>
+                <w:sz w:val="28"/>
+                <w:lang w:val="en-US"/>
+              </w:rPr>
+              <w:t>3</w:t>
+            </w:r>
           </w:p>
         </w:tc>
         <w:tc>
@@ -6548,8 +6565,17 @@
               <w:rPr>
                 <w:b/>
                 <w:sz w:val="28"/>
-              </w:rPr>
-            </w:pPr>
+                <w:lang w:val="en-US"/>
+              </w:rPr>
+            </w:pPr>
+            <w:r>
+              <w:rPr>
+                <w:b/>
+                <w:sz w:val="28"/>
+                <w:lang w:val="en-US"/>
+              </w:rPr>
+              <w:t>5</w:t>
+            </w:r>
           </w:p>
         </w:tc>
         <w:tc>
@@ -6567,8 +6593,17 @@
               <w:rPr>
                 <w:b/>
                 <w:sz w:val="28"/>
-              </w:rPr>
-            </w:pPr>
+                <w:lang w:val="en-US"/>
+              </w:rPr>
+            </w:pPr>
+            <w:r>
+              <w:rPr>
+                <w:b/>
+                <w:sz w:val="28"/>
+                <w:lang w:val="en-US"/>
+              </w:rPr>
+              <w:t>7</w:t>
+            </w:r>
           </w:p>
         </w:tc>
         <w:tc>
@@ -6586,8 +6621,17 @@
               <w:rPr>
                 <w:b/>
                 <w:sz w:val="28"/>
-              </w:rPr>
-            </w:pPr>
+                <w:lang w:val="en-US"/>
+              </w:rPr>
+            </w:pPr>
+            <w:r>
+              <w:rPr>
+                <w:b/>
+                <w:sz w:val="28"/>
+                <w:lang w:val="en-US"/>
+              </w:rPr>
+              <w:t>9</w:t>
+            </w:r>
           </w:p>
         </w:tc>
         <w:tc>
@@ -6605,8 +6649,17 @@
               <w:rPr>
                 <w:b/>
                 <w:sz w:val="28"/>
-              </w:rPr>
-            </w:pPr>
+                <w:lang w:val="en-US"/>
+              </w:rPr>
+            </w:pPr>
+            <w:r>
+              <w:rPr>
+                <w:b/>
+                <w:sz w:val="28"/>
+                <w:lang w:val="en-US"/>
+              </w:rPr>
+              <w:t>11</w:t>
+            </w:r>
           </w:p>
         </w:tc>
         <w:tc>
@@ -6624,8 +6677,17 @@
               <w:rPr>
                 <w:b/>
                 <w:sz w:val="28"/>
-              </w:rPr>
-            </w:pPr>
+                <w:lang w:val="en-US"/>
+              </w:rPr>
+            </w:pPr>
+            <w:r>
+              <w:rPr>
+                <w:b/>
+                <w:sz w:val="28"/>
+                <w:lang w:val="en-US"/>
+              </w:rPr>
+              <w:t>13</w:t>
+            </w:r>
           </w:p>
         </w:tc>
         <w:tc>
@@ -6643,8 +6705,17 @@
               <w:rPr>
                 <w:b/>
                 <w:sz w:val="28"/>
-              </w:rPr>
-            </w:pPr>
+                <w:lang w:val="en-US"/>
+              </w:rPr>
+            </w:pPr>
+            <w:r>
+              <w:rPr>
+                <w:b/>
+                <w:sz w:val="28"/>
+                <w:lang w:val="en-US"/>
+              </w:rPr>
+              <w:t>15</w:t>
+            </w:r>
           </w:p>
         </w:tc>
       </w:tr>
@@ -6826,8 +6897,16 @@
               <w:spacing w:line="360" w:lineRule="auto"/>
               <w:rPr>
                 <w:sz w:val="28"/>
-              </w:rPr>
-            </w:pPr>
+                <w:lang w:val="en-US"/>
+              </w:rPr>
+            </w:pPr>
+            <w:r>
+              <w:rPr>
+                <w:sz w:val="28"/>
+                <w:lang w:val="en-US"/>
+              </w:rPr>
+              <w:t>2</w:t>
+            </w:r>
           </w:p>
         </w:tc>
         <w:tc>
@@ -6844,8 +6923,16 @@
               <w:spacing w:line="360" w:lineRule="auto"/>
               <w:rPr>
                 <w:sz w:val="28"/>
-              </w:rPr>
-            </w:pPr>
+                <w:lang w:val="en-US"/>
+              </w:rPr>
+            </w:pPr>
+            <w:r>
+              <w:rPr>
+                <w:sz w:val="28"/>
+                <w:lang w:val="en-US"/>
+              </w:rPr>
+              <w:t>4</w:t>
+            </w:r>
           </w:p>
         </w:tc>
         <w:tc>
@@ -6862,8 +6949,16 @@
               <w:spacing w:line="360" w:lineRule="auto"/>
               <w:rPr>
                 <w:sz w:val="28"/>
-              </w:rPr>
-            </w:pPr>
+                <w:lang w:val="en-US"/>
+              </w:rPr>
+            </w:pPr>
+            <w:r>
+              <w:rPr>
+                <w:sz w:val="28"/>
+                <w:lang w:val="en-US"/>
+              </w:rPr>
+              <w:t>6</w:t>
+            </w:r>
           </w:p>
         </w:tc>
         <w:tc>
@@ -6880,8 +6975,16 @@
               <w:spacing w:line="360" w:lineRule="auto"/>
               <w:rPr>
                 <w:sz w:val="28"/>
-              </w:rPr>
-            </w:pPr>
+                <w:lang w:val="en-US"/>
+              </w:rPr>
+            </w:pPr>
+            <w:r>
+              <w:rPr>
+                <w:sz w:val="28"/>
+                <w:lang w:val="en-US"/>
+              </w:rPr>
+              <w:t>8</w:t>
+            </w:r>
           </w:p>
         </w:tc>
         <w:tc>
@@ -6898,8 +7001,16 @@
               <w:spacing w:line="360" w:lineRule="auto"/>
               <w:rPr>
                 <w:sz w:val="28"/>
-              </w:rPr>
-            </w:pPr>
+                <w:lang w:val="en-US"/>
+              </w:rPr>
+            </w:pPr>
+            <w:r>
+              <w:rPr>
+                <w:sz w:val="28"/>
+                <w:lang w:val="en-US"/>
+              </w:rPr>
+              <w:t>10</w:t>
+            </w:r>
           </w:p>
         </w:tc>
         <w:tc>
@@ -6916,8 +7027,16 @@
               <w:spacing w:line="360" w:lineRule="auto"/>
               <w:rPr>
                 <w:sz w:val="28"/>
-              </w:rPr>
-            </w:pPr>
+                <w:lang w:val="en-US"/>
+              </w:rPr>
+            </w:pPr>
+            <w:r>
+              <w:rPr>
+                <w:sz w:val="28"/>
+                <w:lang w:val="en-US"/>
+              </w:rPr>
+              <w:t>12</w:t>
+            </w:r>
           </w:p>
         </w:tc>
         <w:tc>
@@ -6934,8 +7053,16 @@
               <w:spacing w:line="360" w:lineRule="auto"/>
               <w:rPr>
                 <w:sz w:val="28"/>
-              </w:rPr>
-            </w:pPr>
+                <w:lang w:val="en-US"/>
+              </w:rPr>
+            </w:pPr>
+            <w:r>
+              <w:rPr>
+                <w:sz w:val="28"/>
+                <w:lang w:val="en-US"/>
+              </w:rPr>
+              <w:t>14</w:t>
+            </w:r>
           </w:p>
         </w:tc>
         <w:tc>
@@ -6952,8 +7079,16 @@
               <w:spacing w:line="360" w:lineRule="auto"/>
               <w:rPr>
                 <w:sz w:val="28"/>
-              </w:rPr>
-            </w:pPr>
+                <w:lang w:val="en-US"/>
+              </w:rPr>
+            </w:pPr>
+            <w:r>
+              <w:rPr>
+                <w:sz w:val="28"/>
+                <w:lang w:val="en-US"/>
+              </w:rPr>
+              <w:t>16</w:t>
+            </w:r>
           </w:p>
         </w:tc>
       </w:tr>
@@ -7436,15 +7571,7 @@
                 <w:szCs w:val="16"/>
                 <w:lang w:val="en-US"/>
               </w:rPr>
-              <w:t>0</w:t>
-            </w:r>
-            <w:r>
-              <w:rPr>
-                <w:sz w:val="16"/>
-                <w:szCs w:val="16"/>
-                <w:lang w:val="en-US"/>
-              </w:rPr>
-              <w:t>0</w:t>
+              <w:t>9</w:t>
             </w:r>
           </w:p>
         </w:tc>
@@ -7472,87 +7599,63 @@
                 <w:szCs w:val="16"/>
                 <w:lang w:val="en-US"/>
               </w:rPr>
-              <w:t>0</w:t>
-            </w:r>
-            <w:r>
+              <w:t>8</w:t>
+            </w:r>
+          </w:p>
+        </w:tc>
+        <w:tc>
+          <w:tcPr>
+            <w:tcW w:w="525" w:type="dxa"/>
+            <w:tcBorders>
+              <w:top w:val="double" w:sz="12" w:space="0" w:color="auto"/>
+              <w:left w:val="double" w:sz="4" w:space="0" w:color="auto"/>
+              <w:right w:val="double" w:sz="12" w:space="0" w:color="auto"/>
+            </w:tcBorders>
+            <w:shd w:val="clear" w:color="auto" w:fill="auto"/>
+          </w:tcPr>
+          <w:p>
+            <w:pPr>
               <w:rPr>
                 <w:sz w:val="16"/>
                 <w:szCs w:val="16"/>
                 <w:lang w:val="en-US"/>
               </w:rPr>
-              <w:t>1</w:t>
-            </w:r>
-          </w:p>
-        </w:tc>
-        <w:tc>
-          <w:tcPr>
-            <w:tcW w:w="525" w:type="dxa"/>
-            <w:tcBorders>
-              <w:top w:val="double" w:sz="12" w:space="0" w:color="auto"/>
-              <w:left w:val="double" w:sz="4" w:space="0" w:color="auto"/>
-              <w:right w:val="double" w:sz="12" w:space="0" w:color="auto"/>
-            </w:tcBorders>
-            <w:shd w:val="clear" w:color="auto" w:fill="auto"/>
-          </w:tcPr>
-          <w:p>
-            <w:pPr>
+            </w:pPr>
+            <w:r>
               <w:rPr>
                 <w:sz w:val="16"/>
                 <w:szCs w:val="16"/>
                 <w:lang w:val="en-US"/>
               </w:rPr>
-            </w:pPr>
-            <w:r>
+              <w:t>7</w:t>
+            </w:r>
+          </w:p>
+        </w:tc>
+        <w:tc>
+          <w:tcPr>
+            <w:tcW w:w="525" w:type="dxa"/>
+            <w:tcBorders>
+              <w:top w:val="double" w:sz="12" w:space="0" w:color="auto"/>
+              <w:left w:val="double" w:sz="12" w:space="0" w:color="auto"/>
+              <w:right w:val="double" w:sz="2" w:space="0" w:color="auto"/>
+            </w:tcBorders>
+            <w:shd w:val="clear" w:color="auto" w:fill="auto"/>
+          </w:tcPr>
+          <w:p>
+            <w:pPr>
               <w:rPr>
                 <w:sz w:val="16"/>
                 <w:szCs w:val="16"/>
                 <w:lang w:val="en-US"/>
               </w:rPr>
-              <w:t>0</w:t>
-            </w:r>
+            </w:pPr>
             <w:r>
               <w:rPr>
                 <w:sz w:val="16"/>
                 <w:szCs w:val="16"/>
                 <w:lang w:val="en-US"/>
               </w:rPr>
-              <w:t>2</w:t>
-            </w:r>
-          </w:p>
-        </w:tc>
-        <w:tc>
-          <w:tcPr>
-            <w:tcW w:w="525" w:type="dxa"/>
-            <w:tcBorders>
-              <w:top w:val="double" w:sz="12" w:space="0" w:color="auto"/>
-              <w:left w:val="double" w:sz="12" w:space="0" w:color="auto"/>
-              <w:right w:val="double" w:sz="2" w:space="0" w:color="auto"/>
-            </w:tcBorders>
-            <w:shd w:val="clear" w:color="auto" w:fill="auto"/>
-          </w:tcPr>
-          <w:p>
-            <w:pPr>
-              <w:rPr>
-                <w:sz w:val="16"/>
-                <w:szCs w:val="16"/>
-                <w:lang w:val="en-US"/>
-              </w:rPr>
-            </w:pPr>
-            <w:r>
-              <w:rPr>
-                <w:sz w:val="16"/>
-                <w:szCs w:val="16"/>
-                <w:lang w:val="en-US"/>
-              </w:rPr>
-              <w:t>0</w:t>
-            </w:r>
-            <w:r>
-              <w:rPr>
-                <w:sz w:val="16"/>
-                <w:szCs w:val="16"/>
-                <w:lang w:val="en-US"/>
-              </w:rPr>
-              <w:t>3</w:t>
+              <w:t>6</w:t>
             </w:r>
           </w:p>
         </w:tc>
@@ -7580,15 +7683,7 @@
                 <w:szCs w:val="16"/>
                 <w:lang w:val="en-US"/>
               </w:rPr>
-              <w:t>0</w:t>
-            </w:r>
-            <w:r>
-              <w:rPr>
-                <w:sz w:val="16"/>
-                <w:szCs w:val="16"/>
-                <w:lang w:val="en-US"/>
-              </w:rPr>
-              <w:t>4</w:t>
+              <w:t>5</w:t>
             </w:r>
           </w:p>
         </w:tc>
@@ -7616,15 +7711,7 @@
                 <w:szCs w:val="16"/>
                 <w:lang w:val="en-US"/>
               </w:rPr>
-              <w:t>0</w:t>
-            </w:r>
-            <w:r>
-              <w:rPr>
-                <w:sz w:val="16"/>
-                <w:szCs w:val="16"/>
-                <w:lang w:val="en-US"/>
-              </w:rPr>
-              <w:t>5</w:t>
+              <w:t>4</w:t>
             </w:r>
           </w:p>
         </w:tc>
@@ -7652,15 +7739,7 @@
                 <w:szCs w:val="16"/>
                 <w:lang w:val="en-US"/>
               </w:rPr>
-              <w:t>0</w:t>
-            </w:r>
-            <w:r>
-              <w:rPr>
-                <w:sz w:val="16"/>
-                <w:szCs w:val="16"/>
-                <w:lang w:val="en-US"/>
-              </w:rPr>
-              <w:t>6</w:t>
+              <w:t>3</w:t>
             </w:r>
           </w:p>
         </w:tc>
@@ -7688,51 +7767,35 @@
                 <w:szCs w:val="16"/>
                 <w:lang w:val="en-US"/>
               </w:rPr>
-              <w:t>0</w:t>
-            </w:r>
-            <w:r>
+              <w:t>2</w:t>
+            </w:r>
+          </w:p>
+        </w:tc>
+        <w:tc>
+          <w:tcPr>
+            <w:tcW w:w="526" w:type="dxa"/>
+            <w:tcBorders>
+              <w:top w:val="double" w:sz="12" w:space="0" w:color="auto"/>
+              <w:left w:val="double" w:sz="2" w:space="0" w:color="auto"/>
+              <w:right w:val="double" w:sz="12" w:space="0" w:color="auto"/>
+            </w:tcBorders>
+            <w:shd w:val="clear" w:color="auto" w:fill="auto"/>
+          </w:tcPr>
+          <w:p>
+            <w:pPr>
               <w:rPr>
                 <w:sz w:val="16"/>
                 <w:szCs w:val="16"/>
                 <w:lang w:val="en-US"/>
               </w:rPr>
-              <w:t>7</w:t>
-            </w:r>
-          </w:p>
-        </w:tc>
-        <w:tc>
-          <w:tcPr>
-            <w:tcW w:w="526" w:type="dxa"/>
-            <w:tcBorders>
-              <w:top w:val="double" w:sz="12" w:space="0" w:color="auto"/>
-              <w:left w:val="double" w:sz="2" w:space="0" w:color="auto"/>
-              <w:right w:val="double" w:sz="12" w:space="0" w:color="auto"/>
-            </w:tcBorders>
-            <w:shd w:val="clear" w:color="auto" w:fill="auto"/>
-          </w:tcPr>
-          <w:p>
-            <w:pPr>
+            </w:pPr>
+            <w:r>
               <w:rPr>
                 <w:sz w:val="16"/>
                 <w:szCs w:val="16"/>
                 <w:lang w:val="en-US"/>
               </w:rPr>
-            </w:pPr>
-            <w:r>
-              <w:rPr>
-                <w:sz w:val="16"/>
-                <w:szCs w:val="16"/>
-                <w:lang w:val="en-US"/>
-              </w:rPr>
-              <w:t>0</w:t>
-            </w:r>
-            <w:r>
-              <w:rPr>
-                <w:sz w:val="16"/>
-                <w:szCs w:val="16"/>
-                <w:lang w:val="en-US"/>
-              </w:rPr>
-              <w:t>8</w:t>
+              <w:t>1</w:t>
             </w:r>
           </w:p>
         </w:tc>
@@ -8041,14 +8104,6 @@
                 <w:szCs w:val="16"/>
                 <w:lang w:val="en-US"/>
               </w:rPr>
-              <w:t>3</w:t>
-            </w:r>
-            <w:r>
-              <w:rPr>
-                <w:sz w:val="16"/>
-                <w:szCs w:val="16"/>
-                <w:lang w:val="en-US"/>
-              </w:rPr>
               <w:t>0</w:t>
             </w:r>
           </w:p>
@@ -8077,87 +8132,63 @@
                 <w:szCs w:val="16"/>
                 <w:lang w:val="en-US"/>
               </w:rPr>
-              <w:t>3</w:t>
-            </w:r>
-            <w:r>
+              <w:t>0</w:t>
+            </w:r>
+          </w:p>
+        </w:tc>
+        <w:tc>
+          <w:tcPr>
+            <w:tcW w:w="525" w:type="dxa"/>
+            <w:tcBorders>
+              <w:left w:val="double" w:sz="4" w:space="0" w:color="auto"/>
+              <w:bottom w:val="double" w:sz="12" w:space="0" w:color="auto"/>
+              <w:right w:val="double" w:sz="12" w:space="0" w:color="auto"/>
+            </w:tcBorders>
+            <w:shd w:val="clear" w:color="auto" w:fill="auto"/>
+          </w:tcPr>
+          <w:p>
+            <w:pPr>
               <w:rPr>
                 <w:sz w:val="16"/>
                 <w:szCs w:val="16"/>
                 <w:lang w:val="en-US"/>
               </w:rPr>
-              <w:t>1</w:t>
-            </w:r>
-          </w:p>
-        </w:tc>
-        <w:tc>
-          <w:tcPr>
-            <w:tcW w:w="525" w:type="dxa"/>
-            <w:tcBorders>
-              <w:left w:val="double" w:sz="4" w:space="0" w:color="auto"/>
-              <w:bottom w:val="double" w:sz="12" w:space="0" w:color="auto"/>
-              <w:right w:val="double" w:sz="12" w:space="0" w:color="auto"/>
-            </w:tcBorders>
-            <w:shd w:val="clear" w:color="auto" w:fill="auto"/>
-          </w:tcPr>
-          <w:p>
-            <w:pPr>
+            </w:pPr>
+            <w:r>
               <w:rPr>
                 <w:sz w:val="16"/>
                 <w:szCs w:val="16"/>
                 <w:lang w:val="en-US"/>
               </w:rPr>
-            </w:pPr>
-            <w:r>
+              <w:t>0</w:t>
+            </w:r>
+          </w:p>
+        </w:tc>
+        <w:tc>
+          <w:tcPr>
+            <w:tcW w:w="525" w:type="dxa"/>
+            <w:tcBorders>
+              <w:left w:val="double" w:sz="12" w:space="0" w:color="auto"/>
+              <w:bottom w:val="double" w:sz="12" w:space="0" w:color="auto"/>
+              <w:right w:val="double" w:sz="2" w:space="0" w:color="auto"/>
+            </w:tcBorders>
+            <w:shd w:val="clear" w:color="auto" w:fill="auto"/>
+          </w:tcPr>
+          <w:p>
+            <w:pPr>
               <w:rPr>
                 <w:sz w:val="16"/>
                 <w:szCs w:val="16"/>
                 <w:lang w:val="en-US"/>
               </w:rPr>
-              <w:t>3</w:t>
-            </w:r>
+            </w:pPr>
             <w:r>
               <w:rPr>
                 <w:sz w:val="16"/>
                 <w:szCs w:val="16"/>
                 <w:lang w:val="en-US"/>
               </w:rPr>
-              <w:t>2</w:t>
-            </w:r>
-          </w:p>
-        </w:tc>
-        <w:tc>
-          <w:tcPr>
-            <w:tcW w:w="525" w:type="dxa"/>
-            <w:tcBorders>
-              <w:left w:val="double" w:sz="12" w:space="0" w:color="auto"/>
-              <w:bottom w:val="double" w:sz="12" w:space="0" w:color="auto"/>
-              <w:right w:val="double" w:sz="2" w:space="0" w:color="auto"/>
-            </w:tcBorders>
-            <w:shd w:val="clear" w:color="auto" w:fill="auto"/>
-          </w:tcPr>
-          <w:p>
-            <w:pPr>
-              <w:rPr>
-                <w:sz w:val="16"/>
-                <w:szCs w:val="16"/>
-                <w:lang w:val="en-US"/>
-              </w:rPr>
-            </w:pPr>
-            <w:r>
-              <w:rPr>
-                <w:sz w:val="16"/>
-                <w:szCs w:val="16"/>
-                <w:lang w:val="en-US"/>
-              </w:rPr>
-              <w:t>3</w:t>
-            </w:r>
-            <w:r>
-              <w:rPr>
-                <w:sz w:val="16"/>
-                <w:szCs w:val="16"/>
-                <w:lang w:val="en-US"/>
-              </w:rPr>
-              <w:t>3</w:t>
+              <w:t>0</w:t>
             </w:r>
           </w:p>
         </w:tc>
@@ -8185,15 +8216,7 @@
                 <w:szCs w:val="16"/>
                 <w:lang w:val="en-US"/>
               </w:rPr>
-              <w:t>3</w:t>
-            </w:r>
-            <w:r>
-              <w:rPr>
-                <w:sz w:val="16"/>
-                <w:szCs w:val="16"/>
-                <w:lang w:val="en-US"/>
-              </w:rPr>
-              <w:t>4</w:t>
+              <w:t>0</w:t>
             </w:r>
           </w:p>
         </w:tc>
@@ -8221,15 +8244,7 @@
                 <w:szCs w:val="16"/>
                 <w:lang w:val="en-US"/>
               </w:rPr>
-              <w:t>3</w:t>
-            </w:r>
-            <w:r>
-              <w:rPr>
-                <w:sz w:val="16"/>
-                <w:szCs w:val="16"/>
-                <w:lang w:val="en-US"/>
-              </w:rPr>
-              <w:t>5</w:t>
+              <w:t>0</w:t>
             </w:r>
           </w:p>
         </w:tc>
@@ -8257,15 +8272,7 @@
                 <w:szCs w:val="16"/>
                 <w:lang w:val="en-US"/>
               </w:rPr>
-              <w:t>3</w:t>
-            </w:r>
-            <w:r>
-              <w:rPr>
-                <w:sz w:val="16"/>
-                <w:szCs w:val="16"/>
-                <w:lang w:val="en-US"/>
-              </w:rPr>
-              <w:t>6</w:t>
+              <w:t>0</w:t>
             </w:r>
           </w:p>
         </w:tc>
@@ -8293,51 +8300,35 @@
                 <w:szCs w:val="16"/>
                 <w:lang w:val="en-US"/>
               </w:rPr>
-              <w:t>3</w:t>
-            </w:r>
-            <w:r>
+              <w:t>0</w:t>
+            </w:r>
+          </w:p>
+        </w:tc>
+        <w:tc>
+          <w:tcPr>
+            <w:tcW w:w="526" w:type="dxa"/>
+            <w:tcBorders>
+              <w:left w:val="double" w:sz="2" w:space="0" w:color="auto"/>
+              <w:bottom w:val="double" w:sz="12" w:space="0" w:color="auto"/>
+              <w:right w:val="double" w:sz="12" w:space="0" w:color="auto"/>
+            </w:tcBorders>
+            <w:shd w:val="clear" w:color="auto" w:fill="auto"/>
+          </w:tcPr>
+          <w:p>
+            <w:pPr>
               <w:rPr>
                 <w:sz w:val="16"/>
                 <w:szCs w:val="16"/>
                 <w:lang w:val="en-US"/>
               </w:rPr>
-              <w:t>7</w:t>
-            </w:r>
-          </w:p>
-        </w:tc>
-        <w:tc>
-          <w:tcPr>
-            <w:tcW w:w="526" w:type="dxa"/>
-            <w:tcBorders>
-              <w:left w:val="double" w:sz="2" w:space="0" w:color="auto"/>
-              <w:bottom w:val="double" w:sz="12" w:space="0" w:color="auto"/>
-              <w:right w:val="double" w:sz="12" w:space="0" w:color="auto"/>
-            </w:tcBorders>
-            <w:shd w:val="clear" w:color="auto" w:fill="auto"/>
-          </w:tcPr>
-          <w:p>
-            <w:pPr>
+            </w:pPr>
+            <w:r>
               <w:rPr>
                 <w:sz w:val="16"/>
                 <w:szCs w:val="16"/>
                 <w:lang w:val="en-US"/>
               </w:rPr>
-            </w:pPr>
-            <w:r>
-              <w:rPr>
-                <w:sz w:val="16"/>
-                <w:szCs w:val="16"/>
-                <w:lang w:val="en-US"/>
-              </w:rPr>
-              <w:t>3</w:t>
-            </w:r>
-            <w:r>
-              <w:rPr>
-                <w:sz w:val="16"/>
-                <w:szCs w:val="16"/>
-                <w:lang w:val="en-US"/>
-              </w:rPr>
-              <w:t>8</w:t>
+              <w:t>7</w:t>
             </w:r>
           </w:p>
         </w:tc>
@@ -8398,21 +8389,24 @@
           <w:sz w:val="28"/>
           <w:szCs w:val="28"/>
         </w:rPr>
-        <w:t>, 1мин.</w:t>
-      </w:r>
-      <w:r>
-        <w:rPr>
+        <w:t xml:space="preserve">, </w:t>
+      </w:r>
+      <w:r>
+        <w:rPr>
+          <w:b/>
           <w:sz w:val="28"/>
           <w:szCs w:val="28"/>
         </w:rPr>
-        <w:t xml:space="preserve"> ____</w:t>
-      </w:r>
-      <w:r>
-        <w:rPr>
+        <w:t xml:space="preserve">1мин. </w:t>
+      </w:r>
+      <w:r>
+        <w:rPr>
+          <w:b/>
           <w:sz w:val="28"/>
           <w:szCs w:val="28"/>
-        </w:rPr>
-        <w:t xml:space="preserve"> </w:t>
+          <w:lang w:val="en-US"/>
+        </w:rPr>
+        <w:t>ДА</w:t>
       </w:r>
       <w:r>
         <w:rPr>
@@ -8420,7 +8414,15 @@
           <w:sz w:val="28"/>
           <w:szCs w:val="28"/>
         </w:rPr>
-        <w:t>выдержал.</w:t>
+        <w:t xml:space="preserve"> выдержал</w:t>
+      </w:r>
+      <w:r>
+        <w:rPr>
+          <w:b/>
+          <w:sz w:val="28"/>
+          <w:szCs w:val="28"/>
+        </w:rPr>
+        <w:t>.</w:t>
       </w:r>
     </w:p>
     <w:p>
@@ -8512,7 +8514,7 @@
           <w:sz w:val="28"/>
           <w:szCs w:val="28"/>
         </w:rPr>
-        <w:t>, 2мин.</w:t>
+        <w:t xml:space="preserve">, </w:t>
       </w:r>
       <w:r>
         <w:rPr>
@@ -8520,21 +8522,24 @@
           <w:sz w:val="28"/>
           <w:szCs w:val="28"/>
         </w:rPr>
-        <w:t xml:space="preserve"> </w:t>
-      </w:r>
-      <w:r>
-        <w:rPr>
+        <w:t xml:space="preserve">2мин. </w:t>
+      </w:r>
+      <w:r>
+        <w:rPr>
+          <w:b/>
           <w:sz w:val="28"/>
           <w:szCs w:val="28"/>
-        </w:rPr>
-        <w:t>____</w:t>
-      </w:r>
-      <w:r>
-        <w:rPr>
+          <w:lang w:val="en-US"/>
+        </w:rPr>
+        <w:t>НЕТ</w:t>
+      </w:r>
+      <w:r>
+        <w:rPr>
+          <w:b/>
           <w:sz w:val="28"/>
           <w:szCs w:val="28"/>
         </w:rPr>
-        <w:t xml:space="preserve"> </w:t>
+        <w:t xml:space="preserve"> выдержал</w:t>
       </w:r>
       <w:r>
         <w:rPr>
@@ -8542,7 +8547,7 @@
           <w:sz w:val="28"/>
           <w:szCs w:val="28"/>
         </w:rPr>
-        <w:t>выдержал.</w:t>
+        <w:t>.</w:t>
       </w:r>
     </w:p>
     <w:p>
@@ -8560,15 +8565,65 @@
           <w:sz w:val="28"/>
           <w:szCs w:val="28"/>
         </w:rPr>
-        <w:t>Испытание на перегрузку по току I=1,5Iн, 2мин. ____ выдержал</w:t>
+        <w:t xml:space="preserve">Испытание на перегрузку по току I=1,5Iн, 2мин. </w:t>
       </w:r>
       <w:r>
         <w:rPr>
           <w:b/>
           <w:sz w:val="28"/>
           <w:szCs w:val="28"/>
-        </w:rPr>
-        <w:t xml:space="preserve"> (Rизол____норм)</w:t>
+          <w:lang w:val="en-US"/>
+        </w:rPr>
+        <w:t>ДА</w:t>
+      </w:r>
+      <w:r>
+        <w:rPr>
+          <w:b/>
+          <w:sz w:val="28"/>
+          <w:szCs w:val="28"/>
+        </w:rPr>
+        <w:t xml:space="preserve"> выдержал</w:t>
+      </w:r>
+      <w:r>
+        <w:rPr>
+          <w:b/>
+          <w:sz w:val="28"/>
+          <w:szCs w:val="28"/>
+        </w:rPr>
+        <w:t xml:space="preserve"> (Rизол</w:t>
+      </w:r>
+      <w:r>
+        <w:rPr>
+          <w:b/>
+          <w:sz w:val="28"/>
+          <w:szCs w:val="28"/>
+        </w:rPr>
+        <w:t xml:space="preserve"> </w:t>
+      </w:r>
+      <w:r>
+        <w:rPr>
+          <w:b/>
+          <w:sz w:val="28"/>
+          <w:szCs w:val="28"/>
+          <w:lang w:val="en-US"/>
+        </w:rPr>
+        <w:t>НЕТ</w:t>
+      </w:r>
+      <w:r>
+        <w:rPr>
+          <w:b/>
+          <w:sz w:val="28"/>
+          <w:szCs w:val="28"/>
+        </w:rPr>
+        <w:t xml:space="preserve"> </w:t>
+      </w:r>
+      <w:r>
+        <w:rPr>
+          <w:b/>
+          <w:sz w:val="28"/>
+          <w:szCs w:val="28"/>
+        </w:rPr>
+        <w:t>норм)</w:t>
       </w:r>
     </w:p>
     <w:p>
@@ -8586,6 +8641,7 @@
           <w:sz w:val="28"/>
           <w:szCs w:val="28"/>
         </w:rPr>
+        <w:lastRenderedPageBreak/>
         <w:t>4АС</w:t>
       </w:r>
       <w:r>
@@ -8627,15 +8683,7 @@
           <w:sz w:val="28"/>
           <w:szCs w:val="28"/>
         </w:rPr>
-        <w:t>____ выдержал</w:t>
-      </w:r>
-      <w:r>
-        <w:rPr>
-          <w:b/>
-          <w:sz w:val="28"/>
-          <w:szCs w:val="28"/>
-        </w:rPr>
-        <w:t>, 1,13</w:t>
+        <w:t xml:space="preserve"> </w:t>
       </w:r>
       <w:r>
         <w:rPr>
@@ -8644,6 +8692,39 @@
           <w:szCs w:val="28"/>
           <w:lang w:val="en-US"/>
         </w:rPr>
+        <w:t>НЕТ</w:t>
+      </w:r>
+      <w:r>
+        <w:rPr>
+          <w:b/>
+          <w:sz w:val="28"/>
+          <w:szCs w:val="28"/>
+        </w:rPr>
+        <w:t xml:space="preserve"> </w:t>
+      </w:r>
+      <w:r>
+        <w:rPr>
+          <w:b/>
+          <w:sz w:val="28"/>
+          <w:szCs w:val="28"/>
+        </w:rPr>
+        <w:t>выдержал</w:t>
+      </w:r>
+      <w:r>
+        <w:rPr>
+          <w:b/>
+          <w:sz w:val="28"/>
+          <w:szCs w:val="28"/>
+        </w:rPr>
+        <w:t>, 1,13</w:t>
+      </w:r>
+      <w:r>
+        <w:rPr>
+          <w:b/>
+          <w:sz w:val="28"/>
+          <w:szCs w:val="28"/>
+          <w:lang w:val="en-US"/>
+        </w:rPr>
         <w:t>U</w:t>
       </w:r>
       <w:r>
@@ -8668,7 +8749,24 @@
           <w:sz w:val="28"/>
           <w:szCs w:val="28"/>
         </w:rPr>
-        <w:t>____ выдержал</w:t>
+        <w:t xml:space="preserve"> </w:t>
+      </w:r>
+      <w:r>
+        <w:rPr>
+          <w:b/>
+          <w:sz w:val="28"/>
+          <w:szCs w:val="28"/>
+          <w:lang w:val="en-US"/>
+        </w:rPr>
+        <w:t>НЕТ</w:t>
+      </w:r>
+      <w:r>
+        <w:rPr>
+          <w:b/>
+          <w:sz w:val="28"/>
+          <w:szCs w:val="28"/>
+        </w:rPr>
+        <w:t xml:space="preserve"> выдержал</w:t>
       </w:r>
     </w:p>
     <w:p>
@@ -8686,7 +8784,24 @@
           <w:sz w:val="28"/>
           <w:szCs w:val="28"/>
         </w:rPr>
-        <w:t>Масса ___________ кг</w:t>
+        <w:t xml:space="preserve">Масса </w:t>
+      </w:r>
+      <w:r>
+        <w:rPr>
+          <w:b/>
+          <w:sz w:val="28"/>
+          <w:szCs w:val="28"/>
+          <w:lang w:val="en-US"/>
+        </w:rPr>
+        <w:t>10</w:t>
+      </w:r>
+      <w:r>
+        <w:rPr>
+          <w:b/>
+          <w:sz w:val="28"/>
+          <w:szCs w:val="28"/>
+        </w:rPr>
+        <w:t xml:space="preserve"> кг</w:t>
       </w:r>
     </w:p>
     <w:p>
@@ -9534,7 +9649,7 @@
 </file>
 
 <file path=customXml/itemProps1.xml><?xml version="1.0" encoding="utf-8"?>
-<ds:datastoreItem xmlns:ds="http://schemas.openxmlformats.org/officeDocument/2006/customXml" ds:itemID="{AACBC9A5-3E40-4CF0-B014-EB1D486F8440}">
+<ds:datastoreItem xmlns:ds="http://schemas.openxmlformats.org/officeDocument/2006/customXml" ds:itemID="{CDE5ECB1-BE0F-48DC-A260-B6BF63375CAC}">
   <ds:schemaRefs>
     <ds:schemaRef ds:uri="http://schemas.openxmlformats.org/officeDocument/2006/bibliography"/>
   </ds:schemaRefs>

</xml_diff>

<commit_message>
AUTO FROM WORK 15.09.2022 11:11:37,49
</commit_message>
<xml_diff>
--- a/ZAMER/Win32/Release/REPORT/201.docx
+++ b/ZAMER/Win32/Release/REPORT/201.docx
@@ -302,7 +302,20 @@
         <w:rPr>
           <w:sz w:val="28"/>
         </w:rPr>
-        <w:t>________</w:t>
+        <w:t>_</w:t>
+      </w:r>
+      <w:r>
+        <w:rPr>
+          <w:sz w:val="28"/>
+          <w:lang w:val="en-US"/>
+        </w:rPr>
+        <w:t>IE2</w:t>
+      </w:r>
+      <w:r>
+        <w:rPr>
+          <w:sz w:val="28"/>
+        </w:rPr>
+        <w:t>_</w:t>
       </w:r>
       <w:r>
         <w:rPr>
@@ -8757,6 +8770,14 @@
           <w:sz w:val="28"/>
           <w:szCs w:val="28"/>
           <w:lang w:val="en-US"/>
+        </w:rPr>
+        <w:t>u</w:t>
+      </w:r>
+      <w:r>
+        <w:rPr>
+          <w:b/>
+          <w:sz w:val="28"/>
+          <w:szCs w:val="28"/>
         </w:rPr>
         <w:t>НЕТ</w:t>
       </w:r>
@@ -9649,7 +9670,7 @@
 </file>
 
 <file path=customXml/itemProps1.xml><?xml version="1.0" encoding="utf-8"?>
-<ds:datastoreItem xmlns:ds="http://schemas.openxmlformats.org/officeDocument/2006/customXml" ds:itemID="{CDE5ECB1-BE0F-48DC-A260-B6BF63375CAC}">
+<ds:datastoreItem xmlns:ds="http://schemas.openxmlformats.org/officeDocument/2006/customXml" ds:itemID="{8745CC16-D429-4915-A450-DEE7B20946E2}">
   <ds:schemaRefs>
     <ds:schemaRef ds:uri="http://schemas.openxmlformats.org/officeDocument/2006/bibliography"/>
   </ds:schemaRefs>

</xml_diff>

<commit_message>
AUTO FROM WORK 15.09.2022 12:40:16,01
</commit_message>
<xml_diff>
--- a/ZAMER/Win32/Release/REPORT/201.docx
+++ b/ZAMER/Win32/Release/REPORT/201.docx
@@ -67,32 +67,9 @@
       <w:r>
         <w:rPr>
           <w:sz w:val="28"/>
-        </w:rPr>
-        <w:t xml:space="preserve">«______» </w:t>
-      </w:r>
-      <w:r>
-        <w:rPr>
-          <w:sz w:val="28"/>
-        </w:rPr>
-        <w:t>_________________</w:t>
-      </w:r>
-      <w:r>
-        <w:rPr>
-          <w:sz w:val="28"/>
-        </w:rPr>
-        <w:t>20</w:t>
-      </w:r>
-      <w:r>
-        <w:rPr>
-          <w:sz w:val="28"/>
-        </w:rPr>
-        <w:t>2</w:t>
-      </w:r>
-      <w:r>
-        <w:rPr>
-          <w:sz w:val="28"/>
-        </w:rPr>
-        <w:t>2</w:t>
+          <w:lang w:val="en-US"/>
+        </w:rPr>
+        <w:t>15.09.2022</w:t>
       </w:r>
       <w:r>
         <w:rPr>
@@ -106,13 +83,22 @@
         <w:spacing w:line="360" w:lineRule="auto"/>
         <w:rPr>
           <w:sz w:val="28"/>
+          <w:lang w:val="en-US"/>
         </w:rPr>
       </w:pPr>
       <w:r>
         <w:rPr>
           <w:sz w:val="28"/>
         </w:rPr>
-        <w:t>Тип ____________________________</w:t>
+        <w:t xml:space="preserve">Тип </w:t>
+      </w:r>
+      <w:r>
+        <w:rPr>
+          <w:sz w:val="28"/>
+          <w:u w:val="single"/>
+          <w:lang w:val="en-US"/>
+        </w:rPr>
+        <w:t>Тип двиг</w:t>
       </w:r>
       <w:r>
         <w:rPr>
@@ -131,7 +117,15 @@
           <w:sz w:val="28"/>
         </w:rPr>
         <w:tab/>
-        <w:t>№ ______/_____________</w:t>
+        <w:t xml:space="preserve">№ </w:t>
+      </w:r>
+      <w:r>
+        <w:rPr>
+          <w:sz w:val="28"/>
+          <w:u w:val="single"/>
+          <w:lang w:val="en-US"/>
+        </w:rPr>
+        <w:t>21262/45</w:t>
       </w:r>
     </w:p>
     <w:p>
@@ -163,8 +157,15 @@
       <w:r>
         <w:rPr>
           <w:sz w:val="28"/>
-        </w:rPr>
-        <w:t>________</w:t>
+          <w:lang w:val="en-US"/>
+        </w:rPr>
+        <w:t>380</w:t>
+      </w:r>
+      <w:r>
+        <w:rPr>
+          <w:sz w:val="28"/>
+        </w:rPr>
+        <w:t xml:space="preserve"> </w:t>
       </w:r>
       <w:r>
         <w:rPr>
@@ -207,7 +208,20 @@
         <w:rPr>
           <w:sz w:val="28"/>
         </w:rPr>
-        <w:t>________</w:t>
+        <w:t xml:space="preserve"> </w:t>
+      </w:r>
+      <w:r>
+        <w:rPr>
+          <w:sz w:val="28"/>
+          <w:lang w:val="en-US"/>
+        </w:rPr>
+        <w:t>10</w:t>
+      </w:r>
+      <w:r>
+        <w:rPr>
+          <w:sz w:val="28"/>
+        </w:rPr>
+        <w:t xml:space="preserve"> </w:t>
       </w:r>
       <w:r>
         <w:rPr>
@@ -309,7 +323,7 @@
           <w:sz w:val="28"/>
           <w:lang w:val="en-US"/>
         </w:rPr>
-        <w:t>IE2</w:t>
+        <w:t>IE1</w:t>
       </w:r>
       <w:r>
         <w:rPr>
@@ -367,19 +381,15 @@
         <w:rPr>
           <w:sz w:val="28"/>
         </w:rPr>
-        <w:t>,  испытания _________________________________________</w:t>
-      </w:r>
-      <w:r>
-        <w:rPr>
-          <w:sz w:val="28"/>
-        </w:rPr>
-        <w:t>__</w:t>
-      </w:r>
-      <w:r>
-        <w:rPr>
-          <w:sz w:val="28"/>
-        </w:rPr>
-        <w:t>___</w:t>
+        <w:t xml:space="preserve">,  испытания </w:t>
+      </w:r>
+      <w:r>
+        <w:rPr>
+          <w:sz w:val="28"/>
+          <w:u w:val="single"/>
+          <w:lang w:val="en-US"/>
+        </w:rPr>
+        <w:t>Испытание для проверки обсчета</w:t>
       </w:r>
     </w:p>
     <w:p>
@@ -393,7 +403,69 @@
         <w:rPr>
           <w:sz w:val="28"/>
         </w:rPr>
-        <w:t>________________________________________________________________________________</w:t>
+        <w:t>Влажность</w:t>
+      </w:r>
+      <w:r>
+        <w:rPr>
+          <w:sz w:val="28"/>
+        </w:rPr>
+        <w:t xml:space="preserve"> </w:t>
+      </w:r>
+      <w:r>
+        <w:rPr>
+          <w:sz w:val="28"/>
+          <w:lang w:val="en-US"/>
+        </w:rPr>
+        <w:t>60</w:t>
+      </w:r>
+      <w:r>
+        <w:rPr>
+          <w:sz w:val="28"/>
+        </w:rPr>
+        <w:t xml:space="preserve"> </w:t>
+      </w:r>
+      <w:r>
+        <w:rPr>
+          <w:sz w:val="28"/>
+        </w:rPr>
+        <w:t xml:space="preserve">%                          </w:t>
+      </w:r>
+      <w:r>
+        <w:rPr>
+          <w:sz w:val="28"/>
+        </w:rPr>
+        <w:t xml:space="preserve"> Атм. давление </w:t>
+      </w:r>
+      <w:r>
+        <w:rPr>
+          <w:sz w:val="28"/>
+        </w:rPr>
+        <w:t xml:space="preserve"> </w:t>
+      </w:r>
+      <w:r>
+        <w:rPr>
+          <w:sz w:val="28"/>
+          <w:lang w:val="en-US"/>
+        </w:rPr>
+        <w:t>101</w:t>
+      </w:r>
+      <w:r>
+        <w:rPr>
+          <w:sz w:val="28"/>
+        </w:rPr>
+        <w:t xml:space="preserve"> </w:t>
+      </w:r>
+      <w:r>
+        <w:rPr>
+          <w:sz w:val="28"/>
+        </w:rPr>
+        <w:t>кПа</w:t>
+      </w:r>
+      <w:r>
+        <w:rPr>
+          <w:sz w:val="28"/>
+        </w:rPr>
+        <w:t xml:space="preserve"> </w:t>
       </w:r>
     </w:p>
     <w:p>
@@ -407,49 +479,7 @@
         <w:rPr>
           <w:sz w:val="28"/>
         </w:rPr>
-        <w:t>Влажность</w:t>
-      </w:r>
-      <w:r>
-        <w:rPr>
-          <w:sz w:val="28"/>
-        </w:rPr>
-        <w:t>_</w:t>
-      </w:r>
-      <w:r>
-        <w:rPr>
-          <w:sz w:val="28"/>
-        </w:rPr>
-        <w:t>_______</w:t>
-      </w:r>
-      <w:r>
-        <w:rPr>
-          <w:sz w:val="28"/>
-        </w:rPr>
-        <w:t>__________</w:t>
-      </w:r>
-      <w:r>
-        <w:rPr>
-          <w:sz w:val="28"/>
-        </w:rPr>
-        <w:t xml:space="preserve">%                          </w:t>
-      </w:r>
-      <w:r>
-        <w:rPr>
-          <w:sz w:val="28"/>
-        </w:rPr>
-        <w:t xml:space="preserve"> Атм. давление </w:t>
-      </w:r>
-      <w:r>
-        <w:rPr>
-          <w:sz w:val="28"/>
-        </w:rPr>
-        <w:t>______________________</w:t>
-      </w:r>
-      <w:r>
-        <w:rPr>
-          <w:sz w:val="28"/>
-        </w:rPr>
-        <w:t>кПа</w:t>
+        <w:t>Стенд:</w:t>
       </w:r>
       <w:r>
         <w:rPr>
@@ -460,8 +490,10 @@
       <w:r>
         <w:rPr>
           <w:sz w:val="28"/>
-        </w:rPr>
-        <w:t>Стенд:_______________________________</w:t>
+          <w:u w:val="single"/>
+          <w:lang w:val="en-US"/>
+        </w:rPr>
+        <w:t>БМ 1186-00-00</w:t>
       </w:r>
       <w:r>
         <w:rPr>
@@ -473,25 +505,21 @@
         <w:rPr>
           <w:sz w:val="28"/>
         </w:rPr>
-        <w:t>аттестован:________________________</w:t>
-      </w:r>
-      <w:r>
-        <w:rPr>
-          <w:sz w:val="28"/>
-        </w:rPr>
-        <w:t>__</w:t>
-      </w:r>
-      <w:r>
-        <w:rPr>
-          <w:sz w:val="28"/>
-        </w:rPr>
-        <w:t>_</w:t>
-      </w:r>
-      <w:r>
-        <w:rPr>
-          <w:sz w:val="28"/>
-        </w:rPr>
-        <w:t>____</w:t>
+        <w:t>аттестован:</w:t>
+      </w:r>
+      <w:r>
+        <w:rPr>
+          <w:sz w:val="28"/>
+        </w:rPr>
+        <w:t xml:space="preserve"> </w:t>
+      </w:r>
+      <w:r>
+        <w:rPr>
+          <w:sz w:val="28"/>
+          <w:u w:val="single"/>
+          <w:lang w:val="en-US"/>
+        </w:rPr>
+        <w:t>10.03.19г-10.03.26г</w:t>
       </w:r>
       <w:r>
         <w:rPr>
@@ -517,7 +545,21 @@
         <w:rPr>
           <w:sz w:val="28"/>
         </w:rPr>
-        <w:t xml:space="preserve">______________ </w:t>
+        <w:t xml:space="preserve">: </w:t>
+      </w:r>
+      <w:r>
+        <w:rPr>
+          <w:sz w:val="28"/>
+          <w:u w:val="single"/>
+          <w:lang w:val="en-US"/>
+        </w:rPr>
+        <w:t>внешний осмотр</w:t>
+      </w:r>
+      <w:r>
+        <w:rPr>
+          <w:sz w:val="28"/>
+        </w:rPr>
+        <w:t xml:space="preserve"> </w:t>
       </w:r>
     </w:p>
     <w:tbl>
@@ -8349,7 +8391,6 @@
     </w:tbl>
     <w:p>
       <w:pPr>
-        <w:spacing w:line="360" w:lineRule="auto"/>
         <w:rPr>
           <w:sz w:val="28"/>
           <w:szCs w:val="28"/>
@@ -8440,7 +8481,6 @@
     </w:p>
     <w:p>
       <w:pPr>
-        <w:spacing w:line="360" w:lineRule="auto"/>
         <w:rPr>
           <w:sz w:val="28"/>
           <w:szCs w:val="28"/>
@@ -8565,7 +8605,6 @@
     </w:p>
     <w:p>
       <w:pPr>
-        <w:spacing w:line="360" w:lineRule="auto"/>
         <w:rPr>
           <w:b/>
           <w:sz w:val="28"/>
@@ -8641,7 +8680,6 @@
     </w:p>
     <w:p>
       <w:pPr>
-        <w:spacing w:line="360" w:lineRule="auto"/>
         <w:rPr>
           <w:b/>
           <w:sz w:val="28"/>
@@ -8654,7 +8692,6 @@
           <w:sz w:val="28"/>
           <w:szCs w:val="28"/>
         </w:rPr>
-        <w:lastRenderedPageBreak/>
         <w:t>4АС</w:t>
       </w:r>
       <w:r>
@@ -8792,7 +8829,6 @@
     </w:p>
     <w:p>
       <w:pPr>
-        <w:spacing w:line="276" w:lineRule="auto"/>
         <w:rPr>
           <w:b/>
           <w:sz w:val="28"/>
@@ -8830,6 +8866,7 @@
         <w:spacing w:before="240"/>
       </w:pPr>
       <w:r>
+        <w:lastRenderedPageBreak/>
         <w:t>Испытатель</w:t>
       </w:r>
       <w:r>
@@ -9670,7 +9707,7 @@
 </file>
 
 <file path=customXml/itemProps1.xml><?xml version="1.0" encoding="utf-8"?>
-<ds:datastoreItem xmlns:ds="http://schemas.openxmlformats.org/officeDocument/2006/customXml" ds:itemID="{8745CC16-D429-4915-A450-DEE7B20946E2}">
+<ds:datastoreItem xmlns:ds="http://schemas.openxmlformats.org/officeDocument/2006/customXml" ds:itemID="{BCFC9AAB-1753-4192-92D8-D28161E2FDE9}">
   <ds:schemaRefs>
     <ds:schemaRef ds:uri="http://schemas.openxmlformats.org/officeDocument/2006/bibliography"/>
   </ds:schemaRefs>

</xml_diff>